<commit_message>
add documents and comments
</commit_message>
<xml_diff>
--- a/Weather Prediction Developed by Yen.docx
+++ b/Weather Prediction Developed by Yen.docx
@@ -6,15 +6,16 @@
       <w:pPr>
         <w:pStyle w:val="Web"/>
         <w:spacing w:before="0" w:beforeAutospacing="0" w:after="0" w:afterAutospacing="0"/>
-        <w:rPr>
-          <w:rFonts w:ascii="ArialMT" w:hAnsi="ArialMT"/>
+        <w:jc w:val="center"/>
+        <w:rPr>
+          <w:rFonts w:ascii="Times New Roman" w:hAnsi="Times New Roman" w:cs="Times New Roman"/>
           <w:b/>
           <w:bCs/>
         </w:rPr>
       </w:pPr>
       <w:r>
         <w:rPr>
-          <w:rFonts w:ascii="ArialMT" w:hAnsi="ArialMT"/>
+          <w:rFonts w:ascii="Times New Roman" w:hAnsi="Times New Roman" w:cs="Times New Roman"/>
           <w:b/>
           <w:bCs/>
           <w:sz w:val="32"/>
@@ -24,7 +25,7 @@
       </w:r>
       <w:r>
         <w:rPr>
-          <w:rFonts w:ascii="ArialMT" w:hAnsi="ArialMT" w:hint="eastAsia"/>
+          <w:rFonts w:ascii="Times New Roman" w:hAnsi="Times New Roman" w:cs="Times New Roman"/>
           <w:b/>
           <w:bCs/>
         </w:rPr>
@@ -32,15 +33,9 @@
       </w:r>
       <w:r>
         <w:rPr>
-          <w:rFonts w:ascii="ArialMT" w:hAnsi="ArialMT" w:hint="eastAsia"/>
-        </w:rPr>
-        <w:t>D</w:t>
-      </w:r>
-      <w:r>
-        <w:rPr>
-          <w:rFonts w:ascii="ArialMT" w:hAnsi="ArialMT"/>
-        </w:rPr>
-        <w:t>eveloped by Yen-Chen Shih</w:t>
+          <w:rFonts w:ascii="Times New Roman" w:hAnsi="Times New Roman" w:cs="Times New Roman"/>
+        </w:rPr>
+        <w:t>Developed by Yen-Chen Shih</w:t>
       </w:r>
     </w:p>
     <w:p>
@@ -52,14 +47,14 @@
         </w:numPr>
         <w:spacing w:before="0" w:beforeAutospacing="0" w:after="0" w:afterAutospacing="0"/>
         <w:rPr>
-          <w:rFonts w:ascii="ArialMT" w:hAnsi="ArialMT"/>
+          <w:rFonts w:ascii="Times New Roman" w:hAnsi="Times New Roman" w:cs="Times New Roman"/>
           <w:b/>
           <w:bCs/>
         </w:rPr>
       </w:pPr>
       <w:r>
         <w:rPr>
-          <w:rFonts w:ascii="ArialMT" w:hAnsi="ArialMT"/>
+          <w:rFonts w:ascii="Times New Roman" w:hAnsi="Times New Roman" w:cs="Times New Roman"/>
           <w:b/>
           <w:bCs/>
         </w:rPr>
@@ -75,12 +70,12 @@
         </w:numPr>
         <w:spacing w:before="0" w:beforeAutospacing="0" w:after="0" w:afterAutospacing="0"/>
         <w:rPr>
-          <w:rFonts w:ascii="ArialMT" w:hAnsi="ArialMT"/>
-        </w:rPr>
-      </w:pPr>
-      <w:r>
-        <w:rPr>
-          <w:rFonts w:ascii="ArialMT" w:hAnsi="ArialMT"/>
+          <w:rFonts w:ascii="Times New Roman" w:hAnsi="Times New Roman" w:cs="Times New Roman"/>
+        </w:rPr>
+      </w:pPr>
+      <w:r>
+        <w:rPr>
+          <w:rFonts w:ascii="Times New Roman" w:hAnsi="Times New Roman" w:cs="Times New Roman"/>
         </w:rPr>
         <w:t>This problem involves predicting temperature (Temp_C) using weather data.</w:t>
       </w:r>
@@ -94,12 +89,12 @@
         </w:numPr>
         <w:spacing w:before="0" w:beforeAutospacing="0" w:after="0" w:afterAutospacing="0"/>
         <w:rPr>
-          <w:rFonts w:ascii="ArialMT" w:hAnsi="ArialMT"/>
-        </w:rPr>
-      </w:pPr>
-      <w:r>
-        <w:rPr>
-          <w:rFonts w:ascii="ArialMT" w:hAnsi="ArialMT"/>
+          <w:rFonts w:ascii="Times New Roman" w:hAnsi="Times New Roman" w:cs="Times New Roman"/>
+        </w:rPr>
+      </w:pPr>
+      <w:r>
+        <w:rPr>
+          <w:rFonts w:ascii="Times New Roman" w:hAnsi="Times New Roman" w:cs="Times New Roman"/>
         </w:rPr>
         <w:t>The feature variables include all columns except for date/time, which will be used to predict the target variable.</w:t>
       </w:r>
@@ -113,12 +108,12 @@
         </w:numPr>
         <w:spacing w:before="0" w:beforeAutospacing="0" w:after="0" w:afterAutospacing="0"/>
         <w:rPr>
-          <w:rFonts w:ascii="ArialMT" w:hAnsi="ArialMT"/>
-        </w:rPr>
-      </w:pPr>
-      <w:r>
-        <w:rPr>
-          <w:rFonts w:ascii="ArialMT" w:hAnsi="ArialMT"/>
+          <w:rFonts w:ascii="Times New Roman" w:hAnsi="Times New Roman" w:cs="Times New Roman"/>
+        </w:rPr>
+      </w:pPr>
+      <w:r>
+        <w:rPr>
+          <w:rFonts w:ascii="Times New Roman" w:hAnsi="Times New Roman" w:cs="Times New Roman"/>
         </w:rPr>
         <w:t>By constructing regression models, our goal is to predict temperature based on given weather features.</w:t>
       </w:r>
@@ -132,12 +127,12 @@
         </w:numPr>
         <w:spacing w:before="0" w:beforeAutospacing="0" w:after="0" w:afterAutospacing="0"/>
         <w:rPr>
-          <w:rFonts w:ascii="ArialMT" w:hAnsi="ArialMT"/>
-        </w:rPr>
-      </w:pPr>
-      <w:r>
-        <w:rPr>
-          <w:rFonts w:ascii="ArialMT" w:hAnsi="ArialMT"/>
+          <w:rFonts w:ascii="Times New Roman" w:hAnsi="Times New Roman" w:cs="Times New Roman"/>
+        </w:rPr>
+      </w:pPr>
+      <w:r>
+        <w:rPr>
+          <w:rFonts w:ascii="Times New Roman" w:hAnsi="Times New Roman" w:cs="Times New Roman"/>
         </w:rPr>
         <w:t>This is a typical supervised learning problem, as the model uses labeled data during training and attempts to predict a continuous numerical target (temperature).</w:t>
       </w:r>
@@ -151,15 +146,25 @@
         </w:numPr>
         <w:spacing w:before="0" w:beforeAutospacing="0" w:after="0" w:afterAutospacing="0"/>
         <w:rPr>
-          <w:rFonts w:ascii="ArialMT" w:hAnsi="ArialMT" w:hint="eastAsia"/>
-        </w:rPr>
-      </w:pPr>
-      <w:r>
-        <w:rPr>
-          <w:rFonts w:ascii="ArialMT" w:hAnsi="ArialMT"/>
+          <w:rFonts w:ascii="Times New Roman" w:hAnsi="Times New Roman" w:cs="Times New Roman"/>
+        </w:rPr>
+      </w:pPr>
+      <w:r>
+        <w:rPr>
+          <w:rFonts w:ascii="Times New Roman" w:hAnsi="Times New Roman" w:cs="Times New Roman"/>
         </w:rPr>
         <w:t>The importance of the task lies in accurately predicting future temperatures based on past meteorological data, which is crucial for fields such as agriculture, transportation, and construction.</w:t>
       </w:r>
+    </w:p>
+    <w:p>
+      <w:pPr>
+        <w:pStyle w:val="Web"/>
+        <w:spacing w:before="0" w:beforeAutospacing="0" w:after="0" w:afterAutospacing="0"/>
+        <w:ind w:left="720"/>
+        <w:rPr>
+          <w:rFonts w:ascii="Times New Roman" w:hAnsi="Times New Roman" w:cs="Times New Roman"/>
+        </w:rPr>
+      </w:pPr>
     </w:p>
     <w:p>
       <w:pPr>
@@ -170,14 +175,14 @@
         </w:numPr>
         <w:spacing w:before="0" w:beforeAutospacing="0" w:after="0" w:afterAutospacing="0"/>
         <w:rPr>
-          <w:rFonts w:ascii="ArialMT" w:hAnsi="ArialMT"/>
+          <w:rFonts w:ascii="Times New Roman" w:hAnsi="Times New Roman" w:cs="Times New Roman"/>
           <w:b/>
           <w:bCs/>
         </w:rPr>
       </w:pPr>
       <w:r>
         <w:rPr>
-          <w:rFonts w:ascii="ArialMT" w:hAnsi="ArialMT"/>
+          <w:rFonts w:ascii="Times New Roman" w:hAnsi="Times New Roman" w:cs="Times New Roman"/>
           <w:b/>
           <w:bCs/>
         </w:rPr>
@@ -190,12 +195,12 @@
         <w:spacing w:before="0" w:beforeAutospacing="0" w:after="0" w:afterAutospacing="0"/>
         <w:ind w:left="360"/>
         <w:rPr>
-          <w:rFonts w:ascii="ArialMT" w:hAnsi="ArialMT"/>
-        </w:rPr>
-      </w:pPr>
-      <w:r>
-        <w:rPr>
-          <w:rFonts w:ascii="ArialMT" w:hAnsi="ArialMT"/>
+          <w:rFonts w:ascii="Times New Roman" w:hAnsi="Times New Roman" w:cs="Times New Roman"/>
+        </w:rPr>
+      </w:pPr>
+      <w:r>
+        <w:rPr>
+          <w:rFonts w:ascii="Times New Roman" w:hAnsi="Times New Roman" w:cs="Times New Roman"/>
         </w:rPr>
         <w:t xml:space="preserve">In this problem, I chose temperature (Temp_C) as the target variable because temperature is a key meteorological variable. </w:t>
       </w:r>
@@ -206,20 +211,14 @@
         <w:spacing w:before="0" w:beforeAutospacing="0" w:after="0" w:afterAutospacing="0"/>
         <w:ind w:left="360"/>
         <w:rPr>
-          <w:rFonts w:ascii="ArialMT" w:hAnsi="ArialMT" w:hint="eastAsia"/>
-        </w:rPr>
-      </w:pPr>
-      <w:r>
-        <w:rPr>
-          <w:rFonts w:ascii="ArialMT" w:hAnsi="ArialMT" w:hint="eastAsia"/>
-        </w:rPr>
-        <w:t>U</w:t>
-      </w:r>
-      <w:r>
-        <w:rPr>
-          <w:rFonts w:ascii="ArialMT" w:hAnsi="ArialMT"/>
-        </w:rPr>
-        <w:t>nderstanding and predicting temperature fluctuations play a crucial role in various applications such as weather forecasting apps, outdoor activity planning apps, travel planning apps, and energy demand prediction.</w:t>
+          <w:rFonts w:ascii="Times New Roman" w:hAnsi="Times New Roman" w:cs="Times New Roman"/>
+        </w:rPr>
+      </w:pPr>
+      <w:r>
+        <w:rPr>
+          <w:rFonts w:ascii="Times New Roman" w:hAnsi="Times New Roman" w:cs="Times New Roman"/>
+        </w:rPr>
+        <w:t>Understanding and predicting temperature fluctuations play a crucial role in various applications such as weather forecasting apps, outdoor activity planning apps, travel planning apps, and energy demand prediction.</w:t>
       </w:r>
     </w:p>
     <w:p>
@@ -227,14 +226,23 @@
         <w:pStyle w:val="Web"/>
         <w:spacing w:before="0" w:beforeAutospacing="0" w:after="0" w:afterAutospacing="0"/>
         <w:rPr>
-          <w:rFonts w:ascii="ArialMT" w:hAnsi="ArialMT"/>
+          <w:rFonts w:ascii="Times New Roman" w:hAnsi="Times New Roman" w:cs="Times New Roman"/>
+        </w:rPr>
+      </w:pPr>
+    </w:p>
+    <w:p>
+      <w:pPr>
+        <w:pStyle w:val="Web"/>
+        <w:spacing w:before="0" w:beforeAutospacing="0" w:after="0" w:afterAutospacing="0"/>
+        <w:rPr>
+          <w:rFonts w:ascii="Times New Roman" w:hAnsi="Times New Roman" w:cs="Times New Roman"/>
           <w:b/>
           <w:bCs/>
         </w:rPr>
       </w:pPr>
       <w:r>
         <w:rPr>
-          <w:rFonts w:ascii="ArialMT" w:hAnsi="ArialMT"/>
+          <w:rFonts w:ascii="Times New Roman" w:hAnsi="Times New Roman" w:cs="Times New Roman"/>
           <w:b/>
           <w:bCs/>
         </w:rPr>
@@ -250,14 +258,14 @@
         </w:numPr>
         <w:spacing w:before="0" w:beforeAutospacing="0" w:after="0" w:afterAutospacing="0"/>
         <w:rPr>
-          <w:rFonts w:ascii="Segoe UI" w:hAnsi="Segoe UI" w:cs="Segoe UI"/>
+          <w:rFonts w:ascii="Times New Roman" w:hAnsi="Times New Roman" w:cs="Times New Roman"/>
           <w:color w:val="0D0D0D"/>
           <w:shd w:val="clear" w:color="auto" w:fill="FFFFFF"/>
         </w:rPr>
       </w:pPr>
       <w:r>
         <w:rPr>
-          <w:rFonts w:ascii="Segoe UI" w:hAnsi="Segoe UI" w:cs="Segoe UI"/>
+          <w:rFonts w:ascii="Times New Roman" w:hAnsi="Times New Roman" w:cs="Times New Roman"/>
           <w:color w:val="0D0D0D"/>
           <w:shd w:val="clear" w:color="auto" w:fill="FFFFFF"/>
         </w:rPr>
@@ -273,14 +281,14 @@
         </w:numPr>
         <w:spacing w:before="0" w:beforeAutospacing="0" w:after="0" w:afterAutospacing="0"/>
         <w:rPr>
-          <w:rFonts w:ascii="Segoe UI" w:hAnsi="Segoe UI" w:cs="Segoe UI"/>
+          <w:rFonts w:ascii="Times New Roman" w:hAnsi="Times New Roman" w:cs="Times New Roman"/>
           <w:color w:val="0D0D0D"/>
           <w:shd w:val="clear" w:color="auto" w:fill="FFFFFF"/>
         </w:rPr>
       </w:pPr>
       <w:r>
         <w:rPr>
-          <w:rFonts w:ascii="Segoe UI" w:hAnsi="Segoe UI" w:cs="Segoe UI"/>
+          <w:rFonts w:ascii="Times New Roman" w:hAnsi="Times New Roman" w:cs="Times New Roman"/>
           <w:color w:val="0D0D0D"/>
           <w:shd w:val="clear" w:color="auto" w:fill="FFFFFF"/>
         </w:rPr>
@@ -288,7 +296,7 @@
       </w:r>
       <w:r>
         <w:rPr>
-          <w:rFonts w:ascii="Segoe UI" w:hAnsi="Segoe UI" w:cs="Segoe UI"/>
+          <w:rFonts w:ascii="Times New Roman" w:hAnsi="Times New Roman" w:cs="Times New Roman"/>
           <w:color w:val="0D0D0D"/>
           <w:shd w:val="clear" w:color="auto" w:fill="FFFFFF"/>
         </w:rPr>
@@ -300,7 +308,7 @@
         <w:pStyle w:val="Web"/>
         <w:spacing w:before="0" w:beforeAutospacing="0" w:after="0" w:afterAutospacing="0"/>
         <w:rPr>
-          <w:rFonts w:ascii="ArialMT" w:hAnsi="ArialMT" w:hint="eastAsia"/>
+          <w:rFonts w:ascii="Times New Roman" w:hAnsi="Times New Roman" w:cs="Times New Roman"/>
         </w:rPr>
       </w:pPr>
     </w:p>
@@ -309,14 +317,14 @@
         <w:pStyle w:val="Web"/>
         <w:spacing w:before="0" w:beforeAutospacing="0" w:after="0" w:afterAutospacing="0"/>
         <w:rPr>
-          <w:rFonts w:ascii="ArialMT" w:hAnsi="ArialMT"/>
+          <w:rFonts w:ascii="Times New Roman" w:hAnsi="Times New Roman" w:cs="Times New Roman"/>
           <w:b/>
           <w:bCs/>
         </w:rPr>
       </w:pPr>
       <w:r>
         <w:rPr>
-          <w:rFonts w:ascii="ArialMT" w:hAnsi="ArialMT"/>
+          <w:rFonts w:ascii="Times New Roman" w:hAnsi="Times New Roman" w:cs="Times New Roman"/>
           <w:b/>
           <w:bCs/>
         </w:rPr>
@@ -324,7 +332,7 @@
       </w:r>
       <w:r>
         <w:rPr>
-          <w:rFonts w:ascii="ArialMT" w:hAnsi="ArialMT"/>
+          <w:rFonts w:ascii="Times New Roman" w:hAnsi="Times New Roman" w:cs="Times New Roman"/>
           <w:b/>
           <w:bCs/>
         </w:rPr>
@@ -337,19 +345,19 @@
         <w:spacing w:before="0" w:beforeAutospacing="0" w:after="0" w:afterAutospacing="0"/>
         <w:ind w:left="360"/>
         <w:rPr>
-          <w:rFonts w:ascii="ArialMT" w:hAnsi="ArialMT" w:hint="eastAsia"/>
-        </w:rPr>
-      </w:pPr>
-      <w:r>
-        <w:rPr>
-          <w:rFonts w:ascii="ArialMT" w:hAnsi="ArialMT" w:hint="eastAsia"/>
+          <w:rFonts w:ascii="Times New Roman" w:hAnsi="Times New Roman" w:cs="Times New Roman"/>
+        </w:rPr>
+      </w:pPr>
+      <w:r>
+        <w:rPr>
+          <w:rFonts w:ascii="Times New Roman" w:hAnsi="Times New Roman" w:cs="Times New Roman"/>
           <w:noProof/>
           <w14:ligatures w14:val="standardContextual"/>
         </w:rPr>
         <w:drawing>
           <wp:inline distT="0" distB="0" distL="0" distR="0">
             <wp:extent cx="6642100" cy="2318385"/>
-            <wp:effectExtent l="0" t="0" r="0" b="5715"/>
+            <wp:effectExtent l="0" t="0" r="0" b="1905"/>
             <wp:docPr id="264775037" name="圖片 1"/>
             <wp:cNvGraphicFramePr>
               <a:graphicFrameLocks xmlns:a="http://schemas.openxmlformats.org/drawingml/2006/main" noChangeAspect="1"/>
@@ -395,18 +403,27 @@
         <w:spacing w:before="0" w:beforeAutospacing="0" w:after="0" w:afterAutospacing="0"/>
         <w:ind w:left="360"/>
         <w:rPr>
-          <w:rFonts w:ascii="Segoe UI" w:hAnsi="Segoe UI" w:cs="Segoe UI" w:hint="eastAsia"/>
+          <w:rFonts w:ascii="Times New Roman" w:hAnsi="Times New Roman" w:cs="Times New Roman"/>
           <w:color w:val="0D0D0D"/>
           <w:shd w:val="clear" w:color="auto" w:fill="FFFFFF"/>
         </w:rPr>
       </w:pPr>
       <w:r>
         <w:rPr>
-          <w:rFonts w:ascii="Segoe UI" w:hAnsi="Segoe UI" w:cs="Segoe UI"/>
+          <w:rFonts w:ascii="Times New Roman" w:hAnsi="Times New Roman" w:cs="Times New Roman"/>
           <w:color w:val="0D0D0D"/>
           <w:shd w:val="clear" w:color="auto" w:fill="FFFFFF"/>
         </w:rPr>
-        <w:t>Based on the evaluation of multiple regression models, including Lasso Regression and Random Forest Regression, it was found that both models performed well in predicting temperature. However, Random Forest Regression exhibited slightly better performance in terms of R-squared, RMSE, and MAE. Therefore, the Random Forest Regression model is recommended for predicting temperature based on meteorological variables.</w:t>
+        <w:t xml:space="preserve">Based on the evaluation of multiple regression models, including Lasso Regression and Random Forest Regression, it was found that both models performed well in predicting temperature. However, Random Forest Regression exhibited slightly better performance in terms of R-squared, RMSE, and MAE. </w:t>
+      </w:r>
+      <w:r>
+        <w:rPr>
+          <w:rFonts w:ascii="Times New Roman" w:hAnsi="Times New Roman" w:cs="Times New Roman"/>
+          <w:color w:val="0D0D0D"/>
+          <w:shd w:val="clear" w:color="auto" w:fill="FFFFFF"/>
+        </w:rPr>
+        <w:lastRenderedPageBreak/>
+        <w:t>Therefore, the Random Forest Regression model is recommended for predicting temperature based on meteorological variables.</w:t>
       </w:r>
     </w:p>
     <w:p>
@@ -414,23 +431,22 @@
         <w:pStyle w:val="Web"/>
         <w:spacing w:before="0" w:beforeAutospacing="0" w:after="0" w:afterAutospacing="0"/>
         <w:rPr>
-          <w:rFonts w:ascii="ArialMT" w:hAnsi="ArialMT"/>
+          <w:rFonts w:ascii="Times New Roman" w:hAnsi="Times New Roman" w:cs="Times New Roman"/>
           <w:b/>
           <w:bCs/>
         </w:rPr>
       </w:pPr>
       <w:r>
         <w:rPr>
-          <w:rFonts w:ascii="ArialMT" w:hAnsi="ArialMT"/>
+          <w:rFonts w:ascii="Times New Roman" w:hAnsi="Times New Roman" w:cs="Times New Roman"/>
           <w:b/>
           <w:bCs/>
         </w:rPr>
-        <w:lastRenderedPageBreak/>
         <w:t xml:space="preserve">(e) </w:t>
       </w:r>
       <w:r>
         <w:rPr>
-          <w:rFonts w:ascii="ArialMT" w:hAnsi="ArialMT"/>
+          <w:rFonts w:ascii="Times New Roman" w:hAnsi="Times New Roman" w:cs="Times New Roman"/>
           <w:b/>
           <w:bCs/>
         </w:rPr>
@@ -446,12 +462,12 @@
         </w:numPr>
         <w:spacing w:before="0" w:beforeAutospacing="0" w:after="0" w:afterAutospacing="0"/>
         <w:rPr>
-          <w:rFonts w:ascii="ArialMT" w:hAnsi="ArialMT"/>
-        </w:rPr>
-      </w:pPr>
-      <w:r>
-        <w:rPr>
-          <w:rFonts w:ascii="ArialMT" w:hAnsi="ArialMT"/>
+          <w:rFonts w:ascii="Times New Roman" w:hAnsi="Times New Roman" w:cs="Times New Roman"/>
+        </w:rPr>
+      </w:pPr>
+      <w:r>
+        <w:rPr>
+          <w:rFonts w:ascii="Times New Roman" w:hAnsi="Times New Roman" w:cs="Times New Roman"/>
           <w:b/>
           <w:bCs/>
         </w:rPr>
@@ -459,7 +475,7 @@
       </w:r>
       <w:r>
         <w:rPr>
-          <w:rFonts w:ascii="ArialMT" w:hAnsi="ArialMT"/>
+          <w:rFonts w:ascii="Times New Roman" w:hAnsi="Times New Roman" w:cs="Times New Roman"/>
         </w:rPr>
         <w:t xml:space="preserve"> Further exploration of feature engineering techniques could improve model performance.</w:t>
       </w:r>
@@ -473,12 +489,12 @@
         </w:numPr>
         <w:spacing w:before="0" w:beforeAutospacing="0" w:after="0" w:afterAutospacing="0"/>
         <w:rPr>
-          <w:rFonts w:ascii="ArialMT" w:hAnsi="ArialMT"/>
-        </w:rPr>
-      </w:pPr>
-      <w:r>
-        <w:rPr>
-          <w:rFonts w:ascii="ArialMT" w:hAnsi="ArialMT"/>
+          <w:rFonts w:ascii="Times New Roman" w:hAnsi="Times New Roman" w:cs="Times New Roman"/>
+        </w:rPr>
+      </w:pPr>
+      <w:r>
+        <w:rPr>
+          <w:rFonts w:ascii="Times New Roman" w:hAnsi="Times New Roman" w:cs="Times New Roman"/>
           <w:b/>
           <w:bCs/>
         </w:rPr>
@@ -486,7 +502,7 @@
       </w:r>
       <w:r>
         <w:rPr>
-          <w:rFonts w:ascii="ArialMT" w:hAnsi="ArialMT"/>
+          <w:rFonts w:ascii="Times New Roman" w:hAnsi="Times New Roman" w:cs="Times New Roman"/>
         </w:rPr>
         <w:t>: Experimenting with ensemble methods, such as combining predictions from multiple models, could potentially enhance predictive accuracy.</w:t>
       </w:r>
@@ -500,12 +516,12 @@
         </w:numPr>
         <w:spacing w:before="0" w:beforeAutospacing="0" w:after="0" w:afterAutospacing="0"/>
         <w:rPr>
-          <w:rFonts w:ascii="ArialMT" w:hAnsi="ArialMT"/>
-        </w:rPr>
-      </w:pPr>
-      <w:r>
-        <w:rPr>
-          <w:rFonts w:ascii="ArialMT" w:hAnsi="ArialMT"/>
+          <w:rFonts w:ascii="Times New Roman" w:hAnsi="Times New Roman" w:cs="Times New Roman"/>
+        </w:rPr>
+      </w:pPr>
+      <w:r>
+        <w:rPr>
+          <w:rFonts w:ascii="Times New Roman" w:hAnsi="Times New Roman" w:cs="Times New Roman"/>
           <w:b/>
           <w:bCs/>
         </w:rPr>
@@ -513,7 +529,7 @@
       </w:r>
       <w:r>
         <w:rPr>
-          <w:rFonts w:ascii="ArialMT" w:hAnsi="ArialMT"/>
+          <w:rFonts w:ascii="Times New Roman" w:hAnsi="Times New Roman" w:cs="Times New Roman"/>
         </w:rPr>
         <w:t>: Considering the temporal aspect of meteorological data and incorporating time-series analysis techniques may lead to better predictions.</w:t>
       </w:r>
@@ -527,12 +543,12 @@
         </w:numPr>
         <w:spacing w:before="0" w:beforeAutospacing="0" w:after="0" w:afterAutospacing="0"/>
         <w:rPr>
-          <w:rFonts w:ascii="ArialMT" w:hAnsi="ArialMT"/>
-        </w:rPr>
-      </w:pPr>
-      <w:r>
-        <w:rPr>
-          <w:rFonts w:ascii="ArialMT" w:hAnsi="ArialMT"/>
+          <w:rFonts w:ascii="Times New Roman" w:hAnsi="Times New Roman" w:cs="Times New Roman"/>
+        </w:rPr>
+      </w:pPr>
+      <w:r>
+        <w:rPr>
+          <w:rFonts w:ascii="Times New Roman" w:hAnsi="Times New Roman" w:cs="Times New Roman"/>
           <w:b/>
           <w:bCs/>
         </w:rPr>
@@ -540,7 +556,7 @@
       </w:r>
       <w:r>
         <w:rPr>
-          <w:rFonts w:ascii="ArialMT" w:hAnsi="ArialMT"/>
+          <w:rFonts w:ascii="Times New Roman" w:hAnsi="Times New Roman" w:cs="Times New Roman"/>
         </w:rPr>
         <w:t>: Continued exploration of hyperparameter tuning methods to optimize model performance.</w:t>
       </w:r>
@@ -554,12 +570,12 @@
         </w:numPr>
         <w:spacing w:before="0" w:beforeAutospacing="0" w:after="0" w:afterAutospacing="0"/>
         <w:rPr>
-          <w:rFonts w:ascii="ArialMT" w:hAnsi="ArialMT"/>
-        </w:rPr>
-      </w:pPr>
-      <w:r>
-        <w:rPr>
-          <w:rFonts w:ascii="ArialMT" w:hAnsi="ArialMT"/>
+          <w:rFonts w:ascii="Times New Roman" w:hAnsi="Times New Roman" w:cs="Times New Roman"/>
+        </w:rPr>
+      </w:pPr>
+      <w:r>
+        <w:rPr>
+          <w:rFonts w:ascii="Times New Roman" w:hAnsi="Times New Roman" w:cs="Times New Roman"/>
           <w:b/>
           <w:bCs/>
         </w:rPr>
@@ -567,7 +583,7 @@
       </w:r>
       <w:r>
         <w:rPr>
-          <w:rFonts w:ascii="ArialMT" w:hAnsi="ArialMT"/>
+          <w:rFonts w:ascii="Times New Roman" w:hAnsi="Times New Roman" w:cs="Times New Roman"/>
         </w:rPr>
         <w:t>: Incorporating additional data sources, such as satellite imagery or geographical information, could provide supplementary insights for temperature prediction.</w:t>
       </w:r>
@@ -575,50 +591,148 @@
     <w:p>
       <w:pPr>
         <w:pStyle w:val="Web"/>
-      </w:pPr>
-      <w:r>
-        <w:rPr>
-          <w:rFonts w:ascii="ArialMT" w:hAnsi="ArialMT"/>
+        <w:rPr>
+          <w:rFonts w:ascii="Times New Roman" w:hAnsi="Times New Roman" w:cs="Times New Roman"/>
+        </w:rPr>
+      </w:pPr>
+      <w:r>
+        <w:rPr>
+          <w:rFonts w:ascii="Times New Roman" w:hAnsi="Times New Roman" w:cs="Times New Roman"/>
           <w:b/>
           <w:bCs/>
         </w:rPr>
         <w:t>(f) Did you go beyond the expectation and deserve the extra 5 points?</w:t>
       </w:r>
       <w:r>
+        <w:rPr>
+          <w:rFonts w:ascii="Times New Roman" w:hAnsi="Times New Roman" w:cs="Times New Roman"/>
+        </w:rPr>
         <w:t xml:space="preserve"> </w:t>
       </w:r>
     </w:p>
     <w:p>
       <w:pPr>
         <w:pStyle w:val="Web"/>
+        <w:numPr>
+          <w:ilvl w:val="0"/>
+          <w:numId w:val="9"/>
+        </w:numPr>
         <w:spacing w:before="0" w:beforeAutospacing="0" w:after="0" w:afterAutospacing="0"/>
-      </w:pPr>
+        <w:rPr>
+          <w:rFonts w:ascii="Times New Roman" w:hAnsi="Times New Roman" w:cs="Times New Roman"/>
+        </w:rPr>
+      </w:pPr>
+      <w:r>
+        <w:rPr>
+          <w:rFonts w:ascii="Times New Roman" w:hAnsi="Times New Roman" w:cs="Times New Roman"/>
+        </w:rPr>
+        <w:t>he provided solution not only meets the expectations but also goes beyond by integrating a machine learning model for weather prediction into a web application using Flask for the backend and HTML/CSS/JavaScript for the frontend.</w:t>
+      </w:r>
     </w:p>
     <w:p>
       <w:pPr>
-        <w:spacing w:after="0"/>
-        <w:rPr>
-          <w:rFonts w:hint="eastAsia"/>
-        </w:rPr>
-      </w:pPr>
+        <w:pStyle w:val="Web"/>
+        <w:numPr>
+          <w:ilvl w:val="0"/>
+          <w:numId w:val="9"/>
+        </w:numPr>
+        <w:spacing w:before="0" w:beforeAutospacing="0" w:after="0" w:afterAutospacing="0"/>
+        <w:rPr>
+          <w:rFonts w:ascii="Times New Roman" w:hAnsi="Times New Roman" w:cs="Times New Roman"/>
+        </w:rPr>
+      </w:pPr>
+      <w:r>
+        <w:rPr>
+          <w:rFonts w:ascii="Times New Roman" w:hAnsi="Times New Roman" w:cs="Times New Roman"/>
+        </w:rPr>
+        <w:t>The frontend utilizes asynchronous JavaScript (fetch API) to send data to the backend and handle prediction responses without reloading the page. This enhances user experience by providing a seamless and responsive interface.</w:t>
+      </w:r>
     </w:p>
     <w:p>
       <w:pPr>
-        <w:spacing w:after="0"/>
-      </w:pPr>
+        <w:pStyle w:val="Web"/>
+        <w:numPr>
+          <w:ilvl w:val="0"/>
+          <w:numId w:val="9"/>
+        </w:numPr>
+        <w:spacing w:before="0" w:beforeAutospacing="0" w:after="0" w:afterAutospacing="0"/>
+        <w:rPr>
+          <w:rFonts w:ascii="Times New Roman" w:hAnsi="Times New Roman" w:cs="Times New Roman"/>
+        </w:rPr>
+      </w:pPr>
+      <w:r>
+        <w:rPr>
+          <w:rFonts w:ascii="Times New Roman" w:hAnsi="Times New Roman" w:cs="Times New Roman"/>
+          <w:color w:val="0D0D0D"/>
+          <w:shd w:val="clear" w:color="auto" w:fill="FFFFFF"/>
+        </w:rPr>
+        <w:t>T</w:t>
+      </w:r>
+      <w:r>
+        <w:rPr>
+          <w:rFonts w:ascii="Times New Roman" w:hAnsi="Times New Roman" w:cs="Times New Roman"/>
+          <w:color w:val="0D0D0D"/>
+          <w:shd w:val="clear" w:color="auto" w:fill="FFFFFF"/>
+        </w:rPr>
+        <w:t>he integration of machine learning with web development in this solution demonstrates a comprehensive understanding of both domains and effectively showcases the application of predictive modeling in a real-world context. Hence, it deserves the extra 5 points for exceeding expectations.</w:t>
+      </w:r>
     </w:p>
     <w:p>
       <w:pPr>
         <w:spacing w:after="0"/>
-      </w:pPr>
-    </w:p>
-    <w:p>
-      <w:pPr>
-        <w:spacing w:after="0"/>
-        <w:rPr>
-          <w:rFonts w:hint="eastAsia"/>
-        </w:rPr>
-      </w:pPr>
+        <w:jc w:val="center"/>
+        <w:rPr>
+          <w:rFonts w:ascii="Times New Roman" w:hAnsi="Times New Roman" w:cs="Times New Roman"/>
+        </w:rPr>
+      </w:pPr>
+      <w:r>
+        <w:rPr>
+          <w:rFonts w:ascii="Times New Roman" w:hAnsi="Times New Roman" w:cs="Times New Roman"/>
+          <w:noProof/>
+          <w14:ligatures w14:val="standardContextual"/>
+        </w:rPr>
+        <w:drawing>
+          <wp:inline distT="0" distB="0" distL="0" distR="0">
+            <wp:extent cx="4454305" cy="3347542"/>
+            <wp:effectExtent l="0" t="0" r="3810" b="5715"/>
+            <wp:docPr id="238270970" name="圖片 2"/>
+            <wp:cNvGraphicFramePr>
+              <a:graphicFrameLocks xmlns:a="http://schemas.openxmlformats.org/drawingml/2006/main" noChangeAspect="1"/>
+            </wp:cNvGraphicFramePr>
+            <a:graphic xmlns:a="http://schemas.openxmlformats.org/drawingml/2006/main">
+              <a:graphicData uri="http://schemas.openxmlformats.org/drawingml/2006/picture">
+                <pic:pic xmlns:pic="http://schemas.openxmlformats.org/drawingml/2006/picture">
+                  <pic:nvPicPr>
+                    <pic:cNvPr id="238270970" name="圖片 238270970"/>
+                    <pic:cNvPicPr/>
+                  </pic:nvPicPr>
+                  <pic:blipFill>
+                    <a:blip r:embed="rId6" cstate="print">
+                      <a:extLst>
+                        <a:ext uri="{28A0092B-C50C-407E-A947-70E740481C1C}">
+                          <a14:useLocalDpi xmlns:a14="http://schemas.microsoft.com/office/drawing/2010/main" val="0"/>
+                        </a:ext>
+                      </a:extLst>
+                    </a:blip>
+                    <a:stretch>
+                      <a:fillRect/>
+                    </a:stretch>
+                  </pic:blipFill>
+                  <pic:spPr>
+                    <a:xfrm>
+                      <a:off x="0" y="0"/>
+                      <a:ext cx="4481226" cy="3367774"/>
+                    </a:xfrm>
+                    <a:prstGeom prst="rect">
+                      <a:avLst/>
+                    </a:prstGeom>
+                  </pic:spPr>
+                </pic:pic>
+              </a:graphicData>
+            </a:graphic>
+          </wp:inline>
+        </w:drawing>
+      </w:r>
     </w:p>
     <w:sectPr>
       <w:pgSz w:w="11900" w:h="16840"/>

</xml_diff>